<commit_message>
add css to description
</commit_message>
<xml_diff>
--- a/Opis pracy.docx
+++ b/Opis pracy.docx
@@ -63,13 +63,7 @@
         <w:jc w:val="both"/>
       </w:pPr>
       <w:r>
-        <w:t>Po uruchomieniu aplikacji użytkownik przechodzi do komponent</w:t>
-      </w:r>
-      <w:r>
-        <w:t>u</w:t>
-      </w:r>
-      <w:r>
-        <w:t xml:space="preserve"> </w:t>
+        <w:t xml:space="preserve">Po uruchomieniu aplikacji użytkownik przechodzi do komponentu </w:t>
       </w:r>
       <w:proofErr w:type="spellStart"/>
       <w:r>
@@ -77,34 +71,7 @@
       </w:r>
       <w:proofErr w:type="spellEnd"/>
       <w:r>
-        <w:t xml:space="preserve">. Komponent pobiera </w:t>
-      </w:r>
-      <w:r>
-        <w:t xml:space="preserve">z bazy danych </w:t>
-      </w:r>
-      <w:r>
-        <w:t>wszystkie zaakceptowane przez administratora zgłoszenia i wyświetla je w postaci tabeli z</w:t>
-      </w:r>
-      <w:r>
-        <w:t> </w:t>
-      </w:r>
-      <w:r>
-        <w:t>możliwości</w:t>
-      </w:r>
-      <w:r>
-        <w:t>ą</w:t>
-      </w:r>
-      <w:r>
-        <w:t xml:space="preserve"> sortowania</w:t>
-      </w:r>
-      <w:r>
-        <w:t xml:space="preserve"> alfabetycznego</w:t>
-      </w:r>
-      <w:r>
-        <w:t xml:space="preserve"> po dowolnej kolumnie. </w:t>
-      </w:r>
-      <w:r>
-        <w:t xml:space="preserve">W kolumnie znajdują się informacji o nazwie drogi, nazwie skały, nazwie regionu oraz opis zgłoszenia. </w:t>
+        <w:t xml:space="preserve">. Komponent pobiera z bazy danych wszystkie zaakceptowane przez administratora zgłoszenia i wyświetla je w postaci tabeli z możliwością sortowania alfabetycznego po dowolnej kolumnie. W kolumnie znajdują się informacji o nazwie drogi, nazwie skały, nazwie regionu oraz opis zgłoszenia. </w:t>
       </w:r>
     </w:p>
     <w:p>
@@ -147,7 +114,7 @@
       <w:r>
         <w:t xml:space="preserve">W celu weryfikacji zgłoszeń zostało stworzone konto administratora. Login i hasło do konta przechowywane są w bazie danych. Logowanie do konta odbywa się poprzez wpisanie adresu </w:t>
       </w:r>
-      <w:hyperlink r:id="rId5" w:history="1">
+      <w:hyperlink r:id="rId4" w:history="1">
         <w:r>
           <w:rPr>
             <w:rStyle w:val="Hipercze"/>
@@ -344,10 +311,6 @@
     </w:sectPr>
   </w:body>
 </w:document>
-</file>
-
-<file path=word/numbering.xml><?xml version="1.0" encoding="utf-8"?>
-<w:numbering xmlns:wpc="http://schemas.microsoft.com/office/word/2010/wordprocessingCanvas" xmlns:cx="http://schemas.microsoft.com/office/drawing/2014/chartex" xmlns:cx1="http://schemas.microsoft.com/office/drawing/2015/9/8/chartex" xmlns:cx2="http://schemas.microsoft.com/office/drawing/2015/10/21/chartex" xmlns:cx3="http://schemas.microsoft.com/office/drawing/2016/5/9/chartex" xmlns:cx4="http://schemas.microsoft.com/office/drawing/2016/5/10/chartex" xmlns:cx5="http://schemas.microsoft.com/office/drawing/2016/5/11/chartex" xmlns:cx6="http://schemas.microsoft.com/office/drawing/2016/5/12/chartex" xmlns:cx7="http://schemas.microsoft.com/office/drawing/2016/5/13/chartex" xmlns:cx8="http://schemas.microsoft.com/office/drawing/2016/5/14/chartex" xmlns:mc="http://schemas.openxmlformats.org/markup-compatibility/2006" xmlns:aink="http://schemas.microsoft.com/office/drawing/2016/ink" xmlns:am3d="http://schemas.microsoft.com/office/drawing/2017/model3d" xmlns:o="urn:schemas-microsoft-com:office:office" xmlns:r="http://schemas.openxmlformats.org/officeDocument/2006/relationships" xmlns:m="http://schemas.openxmlformats.org/officeDocument/2006/math" xmlns:v="urn:schemas-microsoft-com:vml" xmlns:wp14="http://schemas.microsoft.com/office/word/2010/wordprocessingDrawing" xmlns:wp="http://schemas.openxmlformats.org/drawingml/2006/wordprocessingDrawing" xmlns:w10="urn:schemas-microsoft-com:office:word" xmlns:w="http://schemas.openxmlformats.org/wordprocessingml/2006/main" xmlns:w14="http://schemas.microsoft.com/office/word/2010/wordml" xmlns:w15="http://schemas.microsoft.com/office/word/2012/wordml" xmlns:w16cex="http://schemas.microsoft.com/office/word/2018/wordml/cex" xmlns:w16cid="http://schemas.microsoft.com/office/word/2016/wordml/cid" xmlns:w16="http://schemas.microsoft.com/office/word/2018/wordml" xmlns:w16sdtdh="http://schemas.microsoft.com/office/word/2020/wordml/sdtdatahash" xmlns:w16se="http://schemas.microsoft.com/office/word/2015/wordml/symex" xmlns:wpg="http://schemas.microsoft.com/office/word/2010/wordprocessingGroup" xmlns:wpi="http://schemas.microsoft.com/office/word/2010/wordprocessingInk" xmlns:wne="http://schemas.microsoft.com/office/word/2006/wordml" xmlns:wps="http://schemas.microsoft.com/office/word/2010/wordprocessingShape" mc:Ignorable="w14 w15 w16se w16cid w16 w16cex w16sdtdh wp14"/>
 </file>
 
 <file path=word/styles.xml><?xml version="1.0" encoding="utf-8"?>

</xml_diff>